<commit_message>
added comments on reviewer response
</commit_message>
<xml_diff>
--- a/Bayesian Analysis Resubmission/reviewer-comments/v2/point-by-point-response.docx
+++ b/Bayesian Analysis Resubmission/reviewer-comments/v2/point-by-point-response.docx
@@ -65,23 +65,7 @@
           <w:sz w:val="24"/>
           <w:szCs w:val="24"/>
         </w:rPr>
-        <w:t xml:space="preserve">Dear Dr </w:t>
-      </w:r>
-      <w:proofErr w:type="spellStart"/>
-      <w:r>
-        <w:rPr>
-          <w:sz w:val="24"/>
-          <w:szCs w:val="24"/>
-        </w:rPr>
-        <w:t>Guindani</w:t>
-      </w:r>
-      <w:proofErr w:type="spellEnd"/>
-      <w:r>
-        <w:rPr>
-          <w:sz w:val="24"/>
-          <w:szCs w:val="24"/>
-        </w:rPr>
-        <w:t xml:space="preserve"> (Editor-in-Chief) and Editors,</w:t>
+        <w:t>Dear Dr Guindani (Editor-in-Chief) and Editors,</w:t>
       </w:r>
     </w:p>
     <w:p>
@@ -111,23 +95,7 @@
           <w:sz w:val="24"/>
           <w:szCs w:val="24"/>
         </w:rPr>
-        <w:t xml:space="preserve">opportunity to revise our </w:t>
-      </w:r>
-      <w:proofErr w:type="gramStart"/>
-      <w:r>
-        <w:rPr>
-          <w:sz w:val="24"/>
-          <w:szCs w:val="24"/>
-        </w:rPr>
-        <w:t>manuscript, and</w:t>
-      </w:r>
-      <w:proofErr w:type="gramEnd"/>
-      <w:r>
-        <w:rPr>
-          <w:sz w:val="24"/>
-          <w:szCs w:val="24"/>
-        </w:rPr>
-        <w:t xml:space="preserve"> thank the associate editor and the referee for their detailed and helpful comments. We have </w:t>
+        <w:t xml:space="preserve">opportunity to revise our manuscript, and thank the associate editor and the referee for their detailed and helpful comments. We have </w:t>
       </w:r>
       <w:r>
         <w:rPr>
@@ -221,33 +189,41 @@
           <w:sz w:val="24"/>
           <w:szCs w:val="24"/>
         </w:rPr>
-        <w:t>Furthermore, on top of the proposed method shown in the original manuscript, we have made some additional methodological improvements in this revision</w:t>
-      </w:r>
+        <w:t xml:space="preserve">Furthermore, on top of the proposed method shown in the original manuscript, </w:t>
+      </w:r>
+      <w:commentRangeStart w:id="0"/>
       <w:r>
         <w:rPr>
           <w:rFonts w:ascii="Times New Roman" w:hAnsi="Times New Roman" w:cs="Times New Roman"/>
           <w:sz w:val="24"/>
           <w:szCs w:val="24"/>
         </w:rPr>
-        <w:t xml:space="preserve">, which are explained in </w:t>
-      </w:r>
-      <w:proofErr w:type="gramStart"/>
+        <w:t>we have made some additional methodological improvements in this revision</w:t>
+      </w:r>
       <w:r>
         <w:rPr>
           <w:rFonts w:ascii="Times New Roman" w:hAnsi="Times New Roman" w:cs="Times New Roman"/>
           <w:sz w:val="24"/>
           <w:szCs w:val="24"/>
         </w:rPr>
-        <w:t>details</w:t>
-      </w:r>
-      <w:proofErr w:type="gramEnd"/>
+        <w:t xml:space="preserve">, </w:t>
+      </w:r>
+      <w:commentRangeEnd w:id="0"/>
+      <w:r>
+        <w:rPr>
+          <w:rStyle w:val="CommentReference"/>
+          <w:rFonts w:eastAsiaTheme="minorHAnsi"/>
+          <w:lang w:val="en-CA" w:eastAsia="en-US"/>
+        </w:rPr>
+        <w:commentReference w:id="0"/>
+      </w:r>
       <w:r>
         <w:rPr>
           <w:rFonts w:ascii="Times New Roman" w:hAnsi="Times New Roman" w:cs="Times New Roman"/>
           <w:sz w:val="24"/>
           <w:szCs w:val="24"/>
         </w:rPr>
-        <w:t xml:space="preserve"> in the point-by-point responses.</w:t>
+        <w:t>which are explained in details in the point-by-point responses.</w:t>
       </w:r>
     </w:p>
     <w:p>
@@ -317,7 +293,25 @@
           <w:sz w:val="24"/>
           <w:szCs w:val="24"/>
         </w:rPr>
-        <w:t>, with appropriate comparisons between the two approaches</w:t>
+        <w:t xml:space="preserve">, with appropriate comparisons between the two </w:t>
+      </w:r>
+      <w:commentRangeStart w:id="1"/>
+      <w:r>
+        <w:rPr>
+          <w:rFonts w:ascii="Times New Roman" w:hAnsi="Times New Roman" w:cs="Times New Roman"/>
+          <w:sz w:val="24"/>
+          <w:szCs w:val="24"/>
+        </w:rPr>
+        <w:t>approaches</w:t>
+      </w:r>
+      <w:commentRangeEnd w:id="1"/>
+      <w:r>
+        <w:rPr>
+          <w:rStyle w:val="CommentReference"/>
+          <w:rFonts w:eastAsiaTheme="minorHAnsi"/>
+          <w:lang w:val="en-CA" w:eastAsia="en-US"/>
+        </w:rPr>
+        <w:commentReference w:id="1"/>
       </w:r>
       <w:r>
         <w:rPr>
@@ -515,21 +509,12 @@
           <w:szCs w:val="24"/>
         </w:rPr>
       </w:pPr>
-      <w:proofErr w:type="spellStart"/>
-      <w:r>
-        <w:rPr>
-          <w:sz w:val="24"/>
-          <w:szCs w:val="24"/>
-        </w:rPr>
-        <w:t>Ziang</w:t>
-      </w:r>
-      <w:proofErr w:type="spellEnd"/>
-      <w:r>
-        <w:rPr>
-          <w:sz w:val="24"/>
-          <w:szCs w:val="24"/>
-        </w:rPr>
-        <w:t xml:space="preserve"> Zhang</w:t>
+      <w:r>
+        <w:rPr>
+          <w:sz w:val="24"/>
+          <w:szCs w:val="24"/>
+        </w:rPr>
+        <w:t>Ziang Zhang</w:t>
       </w:r>
       <w:r>
         <w:rPr>
@@ -612,8 +597,25 @@
           <w:szCs w:val="24"/>
         </w:rPr>
         <w:tab/>
-        <w:t>PhD Candidate</w:t>
-      </w:r>
+      </w:r>
+      <w:del w:id="2" w:author="Alexander Stringer" w:date="2021-07-06T15:11:00Z">
+        <w:r>
+          <w:rPr>
+            <w:sz w:val="24"/>
+            <w:szCs w:val="24"/>
+          </w:rPr>
+          <w:delText>PhD Candidate</w:delText>
+        </w:r>
+      </w:del>
+      <w:ins w:id="3" w:author="Alexander Stringer" w:date="2021-07-06T15:11:00Z">
+        <w:r>
+          <w:rPr>
+            <w:sz w:val="24"/>
+            <w:szCs w:val="24"/>
+          </w:rPr>
+          <w:t>Assistant Professor, University of Waterloo</w:t>
+        </w:r>
+      </w:ins>
       <w:r>
         <w:rPr>
           <w:sz w:val="24"/>
@@ -642,16 +644,8 @@
           <w:szCs w:val="24"/>
         </w:rPr>
         <w:tab/>
-      </w:r>
-      <w:proofErr w:type="spellStart"/>
-      <w:r>
-        <w:rPr>
-          <w:sz w:val="24"/>
-          <w:szCs w:val="24"/>
-        </w:rPr>
         <w:t>Professor</w:t>
       </w:r>
-      <w:proofErr w:type="spellEnd"/>
     </w:p>
     <w:p/>
     <w:p/>
@@ -845,13 +839,29 @@
         <w:rPr>
           <w:lang w:val="en-US" w:eastAsia="zh-CN"/>
         </w:rPr>
-        <w:t xml:space="preserve">, but we believe this concern is mostly due to the way we present our proposed approach in the previous version of the manuscript. The method from </w:t>
-      </w:r>
-      <w:r>
-        <w:rPr>
-          <w:lang w:val="en-US" w:eastAsia="zh-CN"/>
-        </w:rPr>
-        <w:t xml:space="preserve">the paper of </w:t>
+        <w:t xml:space="preserve">, </w:t>
+      </w:r>
+      <w:commentRangeStart w:id="4"/>
+      <w:r>
+        <w:rPr>
+          <w:lang w:val="en-US" w:eastAsia="zh-CN"/>
+        </w:rPr>
+        <w:t xml:space="preserve">but </w:t>
+      </w:r>
+      <w:commentRangeEnd w:id="4"/>
+      <w:r>
+        <w:rPr>
+          <w:rStyle w:val="CommentReference"/>
+          <w:rFonts w:asciiTheme="minorHAnsi" w:eastAsiaTheme="minorHAnsi" w:hAnsiTheme="minorHAnsi" w:cstheme="minorBidi"/>
+          <w:lang w:val="en-CA"/>
+        </w:rPr>
+        <w:commentReference w:id="4"/>
+      </w:r>
+      <w:r>
+        <w:rPr>
+          <w:lang w:val="en-US" w:eastAsia="zh-CN"/>
+        </w:rPr>
+        <w:t xml:space="preserve">we believe this concern is mostly due to the way we present our proposed approach in the previous version of the manuscript. The method from the paper of </w:t>
       </w:r>
       <w:r>
         <w:rPr>
@@ -905,13 +915,7 @@
         <w:rPr>
           <w:lang w:val="en-US" w:eastAsia="zh-CN"/>
         </w:rPr>
-        <w:t xml:space="preserve"> (2020)</w:t>
-      </w:r>
-      <w:r>
-        <w:rPr>
-          <w:lang w:val="en-US" w:eastAsia="zh-CN"/>
-        </w:rPr>
-        <w:t xml:space="preserve"> to work for </w:t>
+        <w:t xml:space="preserve"> (2020) to work for </w:t>
       </w:r>
       <w:r>
         <w:rPr>
@@ -930,19 +934,7 @@
         <w:rPr>
           <w:lang w:val="en-US" w:eastAsia="zh-CN"/>
         </w:rPr>
-        <w:t xml:space="preserve">To better emphasize the </w:t>
-      </w:r>
-      <w:r>
-        <w:rPr>
-          <w:lang w:val="en-US" w:eastAsia="zh-CN"/>
-        </w:rPr>
-        <w:t xml:space="preserve">methodological </w:t>
-      </w:r>
-      <w:r>
-        <w:rPr>
-          <w:lang w:val="en-US" w:eastAsia="zh-CN"/>
-        </w:rPr>
-        <w:t xml:space="preserve">innovation of the proposed method over the method of </w:t>
+        <w:t xml:space="preserve">To better emphasize the methodological innovation of the proposed method over the method of </w:t>
       </w:r>
       <w:r>
         <w:rPr>
@@ -954,13 +946,7 @@
         <w:rPr>
           <w:lang w:val="en-US" w:eastAsia="zh-CN"/>
         </w:rPr>
-        <w:t xml:space="preserve"> (2020)</w:t>
-      </w:r>
-      <w:r>
-        <w:rPr>
-          <w:lang w:val="en-US" w:eastAsia="zh-CN"/>
-        </w:rPr>
-        <w:t xml:space="preserve">, we significantly change the presentation of the section 3 on Methodology in the revised manuscript (page 6). </w:t>
+        <w:t xml:space="preserve"> (2020), we significantly change the presentation of the section 3 on Methodology in the revised manuscript (page 6). </w:t>
       </w:r>
       <w:r>
         <w:rPr>
@@ -978,13 +964,7 @@
         <w:rPr>
           <w:lang w:val="en-US" w:eastAsia="zh-CN"/>
         </w:rPr>
-        <w:t xml:space="preserve"> (2020)</w:t>
-      </w:r>
-      <w:r>
-        <w:rPr>
-          <w:lang w:val="en-US" w:eastAsia="zh-CN"/>
-        </w:rPr>
-        <w:t xml:space="preserve"> in the third paragraph of </w:t>
+        <w:t xml:space="preserve"> (2020) in the third paragraph of </w:t>
       </w:r>
       <w:r>
         <w:rPr>
@@ -1002,13 +982,7 @@
         <w:rPr>
           <w:lang w:val="en-US" w:eastAsia="zh-CN"/>
         </w:rPr>
-        <w:t xml:space="preserve"> (2020)</w:t>
-      </w:r>
-      <w:r>
-        <w:rPr>
-          <w:lang w:val="en-US" w:eastAsia="zh-CN"/>
-        </w:rPr>
-        <w:t>.</w:t>
+        <w:t xml:space="preserve"> (2020).</w:t>
       </w:r>
       <w:r>
         <w:rPr>
@@ -1077,43 +1051,7 @@
         <w:rPr>
           <w:lang w:val="en-US" w:eastAsia="zh-CN"/>
         </w:rPr>
-        <w:t xml:space="preserve">More details of this methodological improvement can be found in </w:t>
-      </w:r>
-      <w:r>
-        <w:rPr>
-          <w:lang w:val="en-US" w:eastAsia="zh-CN"/>
-        </w:rPr>
-        <w:t xml:space="preserve">the last paragraph of </w:t>
-      </w:r>
-      <w:r>
-        <w:rPr>
-          <w:lang w:val="en-US" w:eastAsia="zh-CN"/>
-        </w:rPr>
-        <w:t>section 3.</w:t>
-      </w:r>
-      <w:r>
-        <w:rPr>
-          <w:lang w:val="en-US" w:eastAsia="zh-CN"/>
-        </w:rPr>
-        <w:t>2</w:t>
-      </w:r>
-      <w:r>
-        <w:rPr>
-          <w:lang w:val="en-US" w:eastAsia="zh-CN"/>
-        </w:rPr>
-        <w:t xml:space="preserve"> (page </w:t>
-      </w:r>
-      <w:r>
-        <w:rPr>
-          <w:lang w:val="en-US" w:eastAsia="zh-CN"/>
-        </w:rPr>
-        <w:t>8-9</w:t>
-      </w:r>
-      <w:r>
-        <w:rPr>
-          <w:lang w:val="en-US" w:eastAsia="zh-CN"/>
-        </w:rPr>
-        <w:t>).</w:t>
+        <w:t>More details of this methodological improvement can be found in the last paragraph of section 3.2 (page 8-9).</w:t>
       </w:r>
     </w:p>
     <w:p>
@@ -1227,13 +1165,57 @@
         <w:rPr>
           <w:lang w:val="en-US" w:eastAsia="zh-CN"/>
         </w:rPr>
-        <w:t xml:space="preserve">: We would like to thank the associate editor for this constructive suggestion. In our revised manuscript, we have included comparisons between </w:t>
-      </w:r>
-      <w:r>
-        <w:rPr>
-          <w:lang w:val="en-US" w:eastAsia="zh-CN"/>
-        </w:rPr>
-        <w:t>the inference from the proposed method and the inference from MCMC method, both in the two simulation examples (section 4.1, page 9-12), and in the real data analyses (section 4.2, page 12-13).</w:t>
+        <w:t xml:space="preserve">: We would like to thank the associate editor for this </w:t>
+      </w:r>
+      <w:commentRangeStart w:id="5"/>
+      <w:r>
+        <w:rPr>
+          <w:lang w:val="en-US" w:eastAsia="zh-CN"/>
+        </w:rPr>
+        <w:t>constructive</w:t>
+      </w:r>
+      <w:commentRangeEnd w:id="5"/>
+      <w:r>
+        <w:rPr>
+          <w:rStyle w:val="CommentReference"/>
+          <w:rFonts w:asciiTheme="minorHAnsi" w:eastAsiaTheme="minorHAnsi" w:hAnsiTheme="minorHAnsi" w:cstheme="minorBidi"/>
+          <w:lang w:val="en-CA"/>
+        </w:rPr>
+        <w:commentReference w:id="5"/>
+      </w:r>
+      <w:r>
+        <w:rPr>
+          <w:lang w:val="en-US" w:eastAsia="zh-CN"/>
+        </w:rPr>
+        <w:t xml:space="preserve"> suggestion. In our revised manuscript, we have included comparisons between </w:t>
+      </w:r>
+      <w:r>
+        <w:rPr>
+          <w:lang w:val="en-US" w:eastAsia="zh-CN"/>
+        </w:rPr>
+        <w:t>the inference from the proposed method and the inference from MCMC method, both in the two simulation examples (section 4.1, page 9-12), and in the real data analyses (section 4.2, page 12-</w:t>
+      </w:r>
+      <w:commentRangeStart w:id="6"/>
+      <w:r>
+        <w:rPr>
+          <w:lang w:val="en-US" w:eastAsia="zh-CN"/>
+        </w:rPr>
+        <w:t>13</w:t>
+      </w:r>
+      <w:commentRangeEnd w:id="6"/>
+      <w:r>
+        <w:rPr>
+          <w:rStyle w:val="CommentReference"/>
+          <w:rFonts w:asciiTheme="minorHAnsi" w:eastAsiaTheme="minorHAnsi" w:hAnsiTheme="minorHAnsi" w:cstheme="minorBidi"/>
+          <w:lang w:val="en-CA"/>
+        </w:rPr>
+        <w:commentReference w:id="6"/>
+      </w:r>
+      <w:r>
+        <w:rPr>
+          <w:lang w:val="en-US" w:eastAsia="zh-CN"/>
+        </w:rPr>
+        <w:t>).</w:t>
       </w:r>
     </w:p>
     <w:p>
@@ -1324,34 +1306,191 @@
           <w:iCs/>
           <w:lang w:val="en-US" w:eastAsia="zh-CN"/>
         </w:rPr>
-        <w:t>The model specification presented in Equation 1 is general as it accounts for predictors whose association with the log-hazard is modelled as linear or semi-parametrically, and for a frailty term. It is not immediately clear though if the computational challenges provided by the use of the Cox PH model with partial likelihood have anything to do with the specific model that was considered or the same would arise regardless of the model adopted for the effect of the predictors. If this is the case, in my opinion, the presentation of the method might be more effective if introduced, at first, for the simplest model, for example the one only counting only the covariates x_{</w:t>
-      </w:r>
-      <w:proofErr w:type="spellStart"/>
-      <w:r>
+        <w:t>The model specification presented in Equation 1 is general as it accounts for predictors whose association with the log-hazard is modelled as linear or semi-parametrically, and for a frailty term. It is not immediately clear though if the computational challenges provided by the use of the Cox PH model with partial likelihood have anything to do with the specific model that was considered or the same would arise regardless of the model adopted for the effect of the predictors. If this is the case, in my opinion, the presentation of the method might be more effective if introduced, at first, for the simplest model, for example the one only counting only the covariates x_{ij}. The more complex model could be introduced at a later stage as the one implemented in the examples of Section 4.</w:t>
+      </w:r>
+    </w:p>
+    <w:p>
+      <w:pPr>
         <w:rPr>
           <w:i/>
           <w:iCs/>
           <w:lang w:val="en-US" w:eastAsia="zh-CN"/>
         </w:rPr>
-        <w:t>ij</w:t>
-      </w:r>
-      <w:proofErr w:type="spellEnd"/>
-      <w:r>
+      </w:pPr>
+    </w:p>
+    <w:p>
+      <w:pPr>
+        <w:rPr>
+          <w:lang w:val="en-US" w:eastAsia="zh-CN"/>
+        </w:rPr>
+      </w:pPr>
+      <w:r>
+        <w:rPr>
+          <w:b/>
+          <w:bCs/>
+          <w:lang w:val="en-US" w:eastAsia="zh-CN"/>
+        </w:rPr>
+        <w:t>Response:</w:t>
+      </w:r>
+      <w:r>
+        <w:rPr>
+          <w:b/>
+          <w:bCs/>
+          <w:lang w:val="en-US" w:eastAsia="zh-CN"/>
+        </w:rPr>
+        <w:t xml:space="preserve"> </w:t>
+      </w:r>
+      <w:commentRangeStart w:id="7"/>
+      <w:r>
+        <w:rPr>
+          <w:lang w:val="en-US" w:eastAsia="zh-CN"/>
+        </w:rPr>
+        <w:t xml:space="preserve">Although we see the point suggested by the reviewer, we decided to keep the current presentation for the following reason. </w:t>
+      </w:r>
+      <w:commentRangeEnd w:id="7"/>
+      <w:r>
+        <w:rPr>
+          <w:rStyle w:val="CommentReference"/>
+          <w:rFonts w:asciiTheme="minorHAnsi" w:eastAsiaTheme="minorHAnsi" w:hAnsiTheme="minorHAnsi" w:cstheme="minorBidi"/>
+          <w:lang w:val="en-CA"/>
+        </w:rPr>
+        <w:commentReference w:id="7"/>
+      </w:r>
+      <w:r>
+        <w:rPr>
+          <w:lang w:val="en-US" w:eastAsia="zh-CN"/>
+        </w:rPr>
+        <w:t xml:space="preserve">The model form presented in Equation (1) </w:t>
+      </w:r>
+      <w:r>
+        <w:rPr>
+          <w:lang w:val="en-US" w:eastAsia="zh-CN"/>
+        </w:rPr>
+        <w:t>aims to show the flexibility of the proposed method to include different kinds of covariate effects and frailties in the analysis. In the revised manuscript, we have made this part clearer by providing several references to the model forms accommodated by the existing Bayesian inference methods and contrasted them with the flexible model form we considered in this work (page 3,</w:t>
+      </w:r>
+      <w:r>
+        <w:rPr>
+          <w:lang w:val="en-US" w:eastAsia="zh-CN"/>
+        </w:rPr>
+        <w:t xml:space="preserve"> the</w:t>
+      </w:r>
+      <w:r>
+        <w:rPr>
+          <w:lang w:val="en-US" w:eastAsia="zh-CN"/>
+        </w:rPr>
+        <w:t xml:space="preserve"> first paragraph </w:t>
+      </w:r>
+      <w:r>
+        <w:rPr>
+          <w:lang w:val="en-US" w:eastAsia="zh-CN"/>
+        </w:rPr>
+        <w:t>of</w:t>
+      </w:r>
+      <w:r>
+        <w:rPr>
+          <w:lang w:val="en-US" w:eastAsia="zh-CN"/>
+        </w:rPr>
+        <w:t xml:space="preserve"> section 2.</w:t>
+      </w:r>
+      <w:commentRangeStart w:id="8"/>
+      <w:r>
+        <w:rPr>
+          <w:lang w:val="en-US" w:eastAsia="zh-CN"/>
+        </w:rPr>
+        <w:t>1</w:t>
+      </w:r>
+      <w:commentRangeEnd w:id="8"/>
+      <w:r>
+        <w:rPr>
+          <w:rStyle w:val="CommentReference"/>
+          <w:rFonts w:asciiTheme="minorHAnsi" w:eastAsiaTheme="minorHAnsi" w:hAnsiTheme="minorHAnsi" w:cstheme="minorBidi"/>
+          <w:lang w:val="en-CA"/>
+        </w:rPr>
+        <w:commentReference w:id="8"/>
+      </w:r>
+      <w:r>
+        <w:rPr>
+          <w:lang w:val="en-US" w:eastAsia="zh-CN"/>
+        </w:rPr>
+        <w:t>).</w:t>
+      </w:r>
+    </w:p>
+    <w:p>
+      <w:pPr>
+        <w:rPr>
+          <w:lang w:val="en-US"/>
+        </w:rPr>
+      </w:pPr>
+    </w:p>
+    <w:p>
+      <w:pPr>
+        <w:rPr>
+          <w:lang w:val="en-US"/>
+        </w:rPr>
+      </w:pPr>
+    </w:p>
+    <w:p>
+      <w:pPr>
+        <w:rPr>
+          <w:lang w:val="en-US"/>
+        </w:rPr>
+      </w:pPr>
+    </w:p>
+    <w:p>
+      <w:pPr>
+        <w:jc w:val="center"/>
+        <w:rPr>
+          <w:lang w:val="en-US"/>
+        </w:rPr>
+      </w:pPr>
+    </w:p>
+    <w:p>
+      <w:pPr>
         <w:rPr>
           <w:i/>
           <w:iCs/>
           <w:lang w:val="en-US" w:eastAsia="zh-CN"/>
         </w:rPr>
-        <w:t>}. The more complex model could be introduced at a later stage as the one implemented in the examples of Section 4.</w:t>
-      </w:r>
-    </w:p>
-    <w:p>
-      <w:pPr>
+      </w:pPr>
+      <w:r>
+        <w:rPr>
+          <w:lang w:val="en-US" w:eastAsia="zh-CN"/>
+        </w:rPr>
+        <w:t xml:space="preserve">2. </w:t>
+      </w:r>
+      <w:r>
         <w:rPr>
           <w:i/>
           <w:iCs/>
           <w:lang w:val="en-US" w:eastAsia="zh-CN"/>
         </w:rPr>
+        <w:t>The starting point of the paper is that existing approaches based on INLA cannot be applied to Cox PH models with partial likelihood. It should be clarified in the introduction if other Bayesian methods, either exact or approximate, have been used in the literature. This aspect should be clarified.</w:t>
+      </w:r>
+    </w:p>
+    <w:p>
+      <w:pPr>
+        <w:rPr>
+          <w:i/>
+          <w:iCs/>
+          <w:lang w:val="en-US" w:eastAsia="zh-CN"/>
+        </w:rPr>
+      </w:pPr>
+      <w:r>
+        <w:rPr>
+          <w:i/>
+          <w:iCs/>
+          <w:lang w:val="en-US" w:eastAsia="zh-CN"/>
+        </w:rPr>
+        <w:t>In addition, I think it might be worth mentioning another class of nonparametric models for the baseline hazard function, such as the one of Dykstra &amp; Laud, (1981), where the baseline hazard function is modelled by means of a gamma process.</w:t>
+      </w:r>
+    </w:p>
+    <w:p>
+      <w:pPr>
+        <w:rPr>
+          <w:i/>
+          <w:iCs/>
+          <w:lang w:val="en-US" w:eastAsia="zh-CN"/>
+        </w:rPr>
       </w:pPr>
     </w:p>
     <w:p>
@@ -1366,425 +1505,308 @@
           <w:bCs/>
           <w:lang w:val="en-US" w:eastAsia="zh-CN"/>
         </w:rPr>
-        <w:t>Response:</w:t>
-      </w:r>
+        <w:t xml:space="preserve">Response: </w:t>
+      </w:r>
+      <w:r>
+        <w:rPr>
+          <w:lang w:val="en-US" w:eastAsia="zh-CN"/>
+        </w:rPr>
+        <w:t xml:space="preserve">We would like to thank the referee for this helpful comment. In the revised manuscript, we have added a more complete literature overview on the existing Bayesian methods for this model, including the nonparametric method mentioned in the reviewer’s comment (page </w:t>
+      </w:r>
+      <w:r>
+        <w:rPr>
+          <w:lang w:val="en-US" w:eastAsia="zh-CN"/>
+        </w:rPr>
+        <w:t xml:space="preserve">2, the second paragraph of section </w:t>
+      </w:r>
+      <w:commentRangeStart w:id="9"/>
+      <w:r>
+        <w:rPr>
+          <w:lang w:val="en-US" w:eastAsia="zh-CN"/>
+        </w:rPr>
+        <w:t>1</w:t>
+      </w:r>
+      <w:commentRangeEnd w:id="9"/>
+      <w:r>
+        <w:rPr>
+          <w:rStyle w:val="CommentReference"/>
+          <w:rFonts w:asciiTheme="minorHAnsi" w:eastAsiaTheme="minorHAnsi" w:hAnsiTheme="minorHAnsi" w:cstheme="minorBidi"/>
+          <w:lang w:val="en-CA"/>
+        </w:rPr>
+        <w:commentReference w:id="9"/>
+      </w:r>
+      <w:r>
+        <w:rPr>
+          <w:lang w:val="en-US" w:eastAsia="zh-CN"/>
+        </w:rPr>
+        <w:t>).</w:t>
+      </w:r>
+    </w:p>
+    <w:p>
+      <w:pPr>
+        <w:rPr>
+          <w:lang w:val="en-US" w:eastAsia="zh-CN"/>
+        </w:rPr>
+      </w:pPr>
+    </w:p>
+    <w:p>
+      <w:pPr>
+        <w:rPr>
+          <w:lang w:val="en-US" w:eastAsia="zh-CN"/>
+        </w:rPr>
+      </w:pPr>
+    </w:p>
+    <w:p>
+      <w:pPr>
+        <w:rPr>
+          <w:lang w:val="en-US" w:eastAsia="zh-CN"/>
+        </w:rPr>
+      </w:pPr>
+    </w:p>
+    <w:p>
+      <w:pPr>
+        <w:rPr>
+          <w:lang w:val="en-US" w:eastAsia="zh-CN"/>
+        </w:rPr>
+      </w:pPr>
+    </w:p>
+    <w:p>
+      <w:pPr>
+        <w:rPr>
+          <w:lang w:val="en-US" w:eastAsia="zh-CN"/>
+        </w:rPr>
+      </w:pPr>
+    </w:p>
+    <w:p>
+      <w:pPr>
+        <w:rPr>
+          <w:lang w:val="en-US" w:eastAsia="zh-CN"/>
+        </w:rPr>
+      </w:pPr>
+    </w:p>
+    <w:p>
+      <w:pPr>
+        <w:rPr>
+          <w:lang w:val="en-US" w:eastAsia="zh-CN"/>
+        </w:rPr>
+      </w:pPr>
+    </w:p>
+    <w:p>
+      <w:pPr>
+        <w:rPr>
+          <w:lang w:val="en-US" w:eastAsia="zh-CN"/>
+        </w:rPr>
+      </w:pPr>
+    </w:p>
+    <w:p>
+      <w:pPr>
+        <w:rPr>
+          <w:lang w:val="en-US" w:eastAsia="zh-CN"/>
+        </w:rPr>
+      </w:pPr>
+    </w:p>
+    <w:p>
+      <w:pPr>
+        <w:rPr>
+          <w:lang w:val="en-US" w:eastAsia="zh-CN"/>
+        </w:rPr>
+      </w:pPr>
+    </w:p>
+    <w:p>
+      <w:pPr>
+        <w:rPr>
+          <w:lang w:val="en-US" w:eastAsia="zh-CN"/>
+        </w:rPr>
+      </w:pPr>
+    </w:p>
+    <w:p>
+      <w:pPr>
+        <w:rPr>
+          <w:lang w:val="en-US" w:eastAsia="zh-CN"/>
+        </w:rPr>
+      </w:pPr>
+    </w:p>
+    <w:p>
+      <w:pPr>
+        <w:rPr>
+          <w:lang w:val="en-US" w:eastAsia="zh-CN"/>
+        </w:rPr>
+      </w:pPr>
+    </w:p>
+    <w:p>
+      <w:pPr>
+        <w:rPr>
+          <w:lang w:val="en-US" w:eastAsia="zh-CN"/>
+        </w:rPr>
+      </w:pPr>
+    </w:p>
+    <w:p>
+      <w:pPr>
+        <w:rPr>
+          <w:lang w:val="en-US" w:eastAsia="zh-CN"/>
+        </w:rPr>
+      </w:pPr>
+    </w:p>
+    <w:p>
+      <w:pPr>
+        <w:rPr>
+          <w:lang w:val="en-US" w:eastAsia="zh-CN"/>
+        </w:rPr>
+      </w:pPr>
+    </w:p>
+    <w:p>
+      <w:pPr>
+        <w:rPr>
+          <w:lang w:val="en-US" w:eastAsia="zh-CN"/>
+        </w:rPr>
+      </w:pPr>
+    </w:p>
+    <w:p>
+      <w:pPr>
+        <w:rPr>
+          <w:lang w:val="en-US" w:eastAsia="zh-CN"/>
+        </w:rPr>
+      </w:pPr>
+    </w:p>
+    <w:p>
+      <w:pPr>
+        <w:rPr>
+          <w:lang w:val="en-US" w:eastAsia="zh-CN"/>
+        </w:rPr>
+      </w:pPr>
+    </w:p>
+    <w:p>
+      <w:pPr>
+        <w:rPr>
+          <w:lang w:val="en-US" w:eastAsia="zh-CN"/>
+        </w:rPr>
+      </w:pPr>
+    </w:p>
+    <w:p>
+      <w:pPr>
+        <w:rPr>
+          <w:lang w:val="en-US" w:eastAsia="zh-CN"/>
+        </w:rPr>
+      </w:pPr>
+    </w:p>
+    <w:p>
+      <w:pPr>
+        <w:rPr>
+          <w:lang w:val="en-US" w:eastAsia="zh-CN"/>
+        </w:rPr>
+      </w:pPr>
+    </w:p>
+    <w:p>
+      <w:pPr>
+        <w:rPr>
+          <w:lang w:val="en-US" w:eastAsia="zh-CN"/>
+        </w:rPr>
+      </w:pPr>
+    </w:p>
+    <w:p>
+      <w:pPr>
+        <w:rPr>
+          <w:lang w:val="en-US" w:eastAsia="zh-CN"/>
+        </w:rPr>
+      </w:pPr>
+    </w:p>
+    <w:p>
+      <w:pPr>
+        <w:rPr>
+          <w:lang w:val="en-US" w:eastAsia="zh-CN"/>
+        </w:rPr>
+      </w:pPr>
+    </w:p>
+    <w:p>
+      <w:pPr>
+        <w:rPr>
+          <w:i/>
+          <w:iCs/>
+          <w:lang w:val="en-US" w:eastAsia="zh-CN"/>
+        </w:rPr>
+      </w:pPr>
+      <w:r>
+        <w:rPr>
+          <w:lang w:val="en-US" w:eastAsia="zh-CN"/>
+        </w:rPr>
+        <w:t xml:space="preserve">3. </w:t>
+      </w:r>
+      <w:r>
+        <w:rPr>
+          <w:i/>
+          <w:iCs/>
+          <w:lang w:val="en-US" w:eastAsia="zh-CN"/>
+        </w:rPr>
+        <w:t>I find the simulation study of Section 4 not very compelling as, in my opinion, it fails at satisfactorily address two questions that I think are relevant when adopting a new and approximate method for posterior computation. Namely, 1) how good is the approximation? 2) How is the method compared with alternative strategies for posterior computations, both in terms of accuracy and computational efficiency?</w:t>
+      </w:r>
+    </w:p>
+    <w:p>
+      <w:pPr>
+        <w:rPr>
+          <w:i/>
+          <w:iCs/>
+          <w:lang w:val="en-US" w:eastAsia="zh-CN"/>
+        </w:rPr>
+      </w:pPr>
+      <w:r>
+        <w:rPr>
+          <w:i/>
+          <w:iCs/>
+          <w:lang w:val="en-US" w:eastAsia="zh-CN"/>
+        </w:rPr>
+        <w:t>I will list some points which I believe would help making the simulation study more compelling. These suggestions are nothing but a possible option, other ideas might be equally valid. As for point 1, it would be interesting -for example- to explore the coverage of the approximate posterior estimates on a set of several replicates. Another option could be to compare posterior estimates of the proposed approximate method with those obtained with standard MCMC (when the parametric form of the baseline hazard which generated the data is known). As for point 2, right now the only comparisons are rather qualitative and made only on the analysis of the real data sets of Sections 4.2 and 4.3. A comparison could be carried out also in the case of simulated data: one option that seems in line with how the material is presented would be to compare posterior inference obtained with the proposed method, with the one produced by the approach of Martino et al., (2011). Such comparison could be done under various settings, e.g. settings where the smoothness assumptions required by Martino and co-authors are met by the data generating process, and settings where the same requirements are not met.</w:t>
+      </w:r>
+    </w:p>
+    <w:p>
+      <w:pPr>
+        <w:rPr>
+          <w:lang w:val="en-US" w:eastAsia="zh-CN"/>
+        </w:rPr>
+      </w:pPr>
+    </w:p>
+    <w:p>
+      <w:pPr>
+        <w:rPr>
+          <w:lang w:val="en-US" w:eastAsia="zh-CN"/>
+        </w:rPr>
+      </w:pPr>
       <w:r>
         <w:rPr>
           <w:b/>
           <w:bCs/>
           <w:lang w:val="en-US" w:eastAsia="zh-CN"/>
         </w:rPr>
-        <w:t xml:space="preserve"> </w:t>
-      </w:r>
-      <w:r>
-        <w:rPr>
-          <w:lang w:val="en-US" w:eastAsia="zh-CN"/>
-        </w:rPr>
-        <w:t xml:space="preserve">Although we see the point suggested by the reviewer, we decided to keep the current presentation for the following reason. The model form presented in Equation (1) </w:t>
-      </w:r>
-      <w:r>
-        <w:rPr>
-          <w:lang w:val="en-US" w:eastAsia="zh-CN"/>
-        </w:rPr>
-        <w:t>aims to show the flexibility of the proposed method to include different kinds of covariate effects and frailties in the analysis. In the revised manuscript, we have made this part clearer by providing several references to the model forms accommodated by the existing Bayesian inference methods and contrasted them with the flexible model form we considered in this work (page 3,</w:t>
-      </w:r>
-      <w:r>
-        <w:rPr>
-          <w:lang w:val="en-US" w:eastAsia="zh-CN"/>
-        </w:rPr>
-        <w:t xml:space="preserve"> the</w:t>
-      </w:r>
-      <w:r>
-        <w:rPr>
-          <w:lang w:val="en-US" w:eastAsia="zh-CN"/>
-        </w:rPr>
-        <w:t xml:space="preserve"> first paragraph </w:t>
-      </w:r>
-      <w:r>
-        <w:rPr>
-          <w:lang w:val="en-US" w:eastAsia="zh-CN"/>
-        </w:rPr>
-        <w:t>of</w:t>
-      </w:r>
-      <w:r>
-        <w:rPr>
-          <w:lang w:val="en-US" w:eastAsia="zh-CN"/>
-        </w:rPr>
-        <w:t xml:space="preserve"> section 2.1).</w:t>
-      </w:r>
-    </w:p>
-    <w:p>
-      <w:pPr>
-        <w:rPr>
-          <w:lang w:val="en-US"/>
-        </w:rPr>
-      </w:pPr>
-    </w:p>
-    <w:p>
-      <w:pPr>
-        <w:rPr>
-          <w:lang w:val="en-US"/>
-        </w:rPr>
-      </w:pPr>
-    </w:p>
-    <w:p>
-      <w:pPr>
-        <w:rPr>
-          <w:lang w:val="en-US"/>
-        </w:rPr>
-      </w:pPr>
-    </w:p>
-    <w:p>
-      <w:pPr>
-        <w:jc w:val="center"/>
-        <w:rPr>
-          <w:lang w:val="en-US"/>
-        </w:rPr>
-      </w:pPr>
-    </w:p>
-    <w:p>
-      <w:pPr>
-        <w:rPr>
-          <w:i/>
-          <w:iCs/>
-          <w:lang w:val="en-US" w:eastAsia="zh-CN"/>
-        </w:rPr>
-      </w:pPr>
-      <w:r>
-        <w:rPr>
-          <w:lang w:val="en-US" w:eastAsia="zh-CN"/>
-        </w:rPr>
-        <w:t xml:space="preserve">2. </w:t>
-      </w:r>
-      <w:r>
-        <w:rPr>
-          <w:i/>
-          <w:iCs/>
-          <w:lang w:val="en-US" w:eastAsia="zh-CN"/>
-        </w:rPr>
-        <w:t>The starting point of the paper is that existing approaches based on INLA cannot be applied to Cox PH models with partial likelihood. It should be clarified in the introduction if other Bayesian methods, either exact or approximate, have been used in the literature. This aspect should be clarified.</w:t>
-      </w:r>
-    </w:p>
-    <w:p>
-      <w:pPr>
-        <w:rPr>
-          <w:i/>
-          <w:iCs/>
-          <w:lang w:val="en-US" w:eastAsia="zh-CN"/>
-        </w:rPr>
-      </w:pPr>
-      <w:r>
-        <w:rPr>
-          <w:i/>
-          <w:iCs/>
-          <w:lang w:val="en-US" w:eastAsia="zh-CN"/>
-        </w:rPr>
-        <w:t>In addition, I think it might be worth mentioning another class of nonparametric models for the baseline hazard function, such as the one of Dykstra &amp; Laud, (1981), where the baseline hazard function is modelled by means of a gamma process.</w:t>
-      </w:r>
-    </w:p>
-    <w:p>
-      <w:pPr>
-        <w:rPr>
-          <w:i/>
-          <w:iCs/>
-          <w:lang w:val="en-US" w:eastAsia="zh-CN"/>
-        </w:rPr>
-      </w:pPr>
-    </w:p>
-    <w:p>
-      <w:pPr>
-        <w:rPr>
-          <w:lang w:val="en-US" w:eastAsia="zh-CN"/>
-        </w:rPr>
-      </w:pPr>
+        <w:t>Response:</w:t>
+      </w:r>
       <w:r>
         <w:rPr>
           <w:b/>
           <w:bCs/>
           <w:lang w:val="en-US" w:eastAsia="zh-CN"/>
         </w:rPr>
-        <w:t xml:space="preserve">Response: </w:t>
-      </w:r>
-      <w:r>
-        <w:rPr>
-          <w:lang w:val="en-US" w:eastAsia="zh-CN"/>
-        </w:rPr>
-        <w:t xml:space="preserve">We would like to thank the referee for this helpful comment. In the revised manuscript, we have added a more complete literature overview on the existing Bayesian methods for this model, including the nonparametric method mentioned in the reviewer’s comment (page </w:t>
-      </w:r>
-      <w:r>
-        <w:rPr>
-          <w:lang w:val="en-US" w:eastAsia="zh-CN"/>
-        </w:rPr>
-        <w:t>2, the second paragraph of section 1).</w:t>
-      </w:r>
-    </w:p>
-    <w:p>
-      <w:pPr>
-        <w:rPr>
-          <w:lang w:val="en-US" w:eastAsia="zh-CN"/>
-        </w:rPr>
-      </w:pPr>
-    </w:p>
-    <w:p>
-      <w:pPr>
-        <w:rPr>
-          <w:lang w:val="en-US" w:eastAsia="zh-CN"/>
-        </w:rPr>
-      </w:pPr>
-    </w:p>
-    <w:p>
-      <w:pPr>
-        <w:rPr>
-          <w:lang w:val="en-US" w:eastAsia="zh-CN"/>
-        </w:rPr>
-      </w:pPr>
-    </w:p>
-    <w:p>
-      <w:pPr>
-        <w:rPr>
-          <w:lang w:val="en-US" w:eastAsia="zh-CN"/>
-        </w:rPr>
-      </w:pPr>
-    </w:p>
-    <w:p>
-      <w:pPr>
-        <w:rPr>
-          <w:lang w:val="en-US" w:eastAsia="zh-CN"/>
-        </w:rPr>
-      </w:pPr>
-    </w:p>
-    <w:p>
-      <w:pPr>
-        <w:rPr>
-          <w:lang w:val="en-US" w:eastAsia="zh-CN"/>
-        </w:rPr>
-      </w:pPr>
-    </w:p>
-    <w:p>
-      <w:pPr>
-        <w:rPr>
-          <w:lang w:val="en-US" w:eastAsia="zh-CN"/>
-        </w:rPr>
-      </w:pPr>
-    </w:p>
-    <w:p>
-      <w:pPr>
-        <w:rPr>
-          <w:lang w:val="en-US" w:eastAsia="zh-CN"/>
-        </w:rPr>
-      </w:pPr>
-    </w:p>
-    <w:p>
-      <w:pPr>
-        <w:rPr>
-          <w:lang w:val="en-US" w:eastAsia="zh-CN"/>
-        </w:rPr>
-      </w:pPr>
-    </w:p>
-    <w:p>
-      <w:pPr>
-        <w:rPr>
-          <w:lang w:val="en-US" w:eastAsia="zh-CN"/>
-        </w:rPr>
-      </w:pPr>
-    </w:p>
-    <w:p>
-      <w:pPr>
-        <w:rPr>
-          <w:lang w:val="en-US" w:eastAsia="zh-CN"/>
-        </w:rPr>
-      </w:pPr>
-    </w:p>
-    <w:p>
-      <w:pPr>
-        <w:rPr>
-          <w:lang w:val="en-US" w:eastAsia="zh-CN"/>
-        </w:rPr>
-      </w:pPr>
-    </w:p>
-    <w:p>
-      <w:pPr>
-        <w:rPr>
-          <w:lang w:val="en-US" w:eastAsia="zh-CN"/>
-        </w:rPr>
-      </w:pPr>
-    </w:p>
-    <w:p>
-      <w:pPr>
-        <w:rPr>
-          <w:lang w:val="en-US" w:eastAsia="zh-CN"/>
-        </w:rPr>
-      </w:pPr>
-    </w:p>
-    <w:p>
-      <w:pPr>
-        <w:rPr>
-          <w:lang w:val="en-US" w:eastAsia="zh-CN"/>
-        </w:rPr>
-      </w:pPr>
-    </w:p>
-    <w:p>
-      <w:pPr>
-        <w:rPr>
-          <w:lang w:val="en-US" w:eastAsia="zh-CN"/>
-        </w:rPr>
-      </w:pPr>
-    </w:p>
-    <w:p>
-      <w:pPr>
-        <w:rPr>
-          <w:lang w:val="en-US" w:eastAsia="zh-CN"/>
-        </w:rPr>
-      </w:pPr>
-    </w:p>
-    <w:p>
-      <w:pPr>
-        <w:rPr>
-          <w:lang w:val="en-US" w:eastAsia="zh-CN"/>
-        </w:rPr>
-      </w:pPr>
-    </w:p>
-    <w:p>
-      <w:pPr>
-        <w:rPr>
-          <w:lang w:val="en-US" w:eastAsia="zh-CN"/>
-        </w:rPr>
-      </w:pPr>
-    </w:p>
-    <w:p>
-      <w:pPr>
-        <w:rPr>
-          <w:lang w:val="en-US" w:eastAsia="zh-CN"/>
-        </w:rPr>
-      </w:pPr>
-    </w:p>
-    <w:p>
-      <w:pPr>
-        <w:rPr>
-          <w:lang w:val="en-US" w:eastAsia="zh-CN"/>
-        </w:rPr>
-      </w:pPr>
-    </w:p>
-    <w:p>
-      <w:pPr>
-        <w:rPr>
-          <w:lang w:val="en-US" w:eastAsia="zh-CN"/>
-        </w:rPr>
-      </w:pPr>
-    </w:p>
-    <w:p>
-      <w:pPr>
-        <w:rPr>
-          <w:lang w:val="en-US" w:eastAsia="zh-CN"/>
-        </w:rPr>
-      </w:pPr>
-    </w:p>
-    <w:p>
-      <w:pPr>
-        <w:rPr>
-          <w:lang w:val="en-US" w:eastAsia="zh-CN"/>
-        </w:rPr>
-      </w:pPr>
-    </w:p>
-    <w:p>
-      <w:pPr>
-        <w:rPr>
-          <w:lang w:val="en-US" w:eastAsia="zh-CN"/>
-        </w:rPr>
-      </w:pPr>
-    </w:p>
-    <w:p>
-      <w:pPr>
-        <w:rPr>
-          <w:i/>
-          <w:iCs/>
-          <w:lang w:val="en-US" w:eastAsia="zh-CN"/>
-        </w:rPr>
-      </w:pPr>
-      <w:r>
-        <w:rPr>
-          <w:lang w:val="en-US" w:eastAsia="zh-CN"/>
-        </w:rPr>
-        <w:t xml:space="preserve">3. </w:t>
-      </w:r>
-      <w:r>
-        <w:rPr>
-          <w:i/>
-          <w:iCs/>
-          <w:lang w:val="en-US" w:eastAsia="zh-CN"/>
-        </w:rPr>
-        <w:t>I find the simulation study of Section 4 not very compelling as, in my opinion, it fails at satisfactorily address two questions that I think are relevant when adopting a new and approximate method for posterior computation. Namely, 1) how good is the approximation? 2) How is the method compared with alternative strategies for posterior computations, both in terms of accuracy and computational efficiency?</w:t>
-      </w:r>
-    </w:p>
-    <w:p>
-      <w:pPr>
-        <w:rPr>
-          <w:i/>
-          <w:iCs/>
-          <w:lang w:val="en-US" w:eastAsia="zh-CN"/>
-        </w:rPr>
-      </w:pPr>
-      <w:r>
-        <w:rPr>
-          <w:i/>
-          <w:iCs/>
-          <w:lang w:val="en-US" w:eastAsia="zh-CN"/>
-        </w:rPr>
-        <w:t xml:space="preserve">I will list some points which I believe would help making the simulation study more compelling. These suggestions are nothing but a possible option, other ideas might be equally valid. As for point 1, it would be interesting -for example- to explore the coverage of the approximate posterior estimates on a set of several replicates. Another option could be to compare posterior estimates of the proposed approximate method with those obtained with standard MCMC (when the parametric form of the baseline hazard which generated the data is known). As for point 2, right now the only comparisons are rather qualitative and made only on the analysis of the real data sets of Sections 4.2 and 4.3. A comparison could be carried out also in the case of simulated data: one option that seems in line with how the material is presented would be to compare posterior inference obtained with the proposed method, with the one produced by the approach of Martino et al., (2011). Such comparison could be done under various settings, </w:t>
-      </w:r>
-      <w:proofErr w:type="gramStart"/>
-      <w:r>
-        <w:rPr>
-          <w:i/>
-          <w:iCs/>
-          <w:lang w:val="en-US" w:eastAsia="zh-CN"/>
-        </w:rPr>
-        <w:t>e.g.</w:t>
-      </w:r>
-      <w:proofErr w:type="gramEnd"/>
-      <w:r>
-        <w:rPr>
-          <w:i/>
-          <w:iCs/>
-          <w:lang w:val="en-US" w:eastAsia="zh-CN"/>
-        </w:rPr>
-        <w:t xml:space="preserve"> settings where the smoothness assumptions required by Martino and co-authors are met by the data generating process, and settings where the same requirements are not met.</w:t>
-      </w:r>
-    </w:p>
-    <w:p>
-      <w:pPr>
-        <w:rPr>
-          <w:lang w:val="en-US" w:eastAsia="zh-CN"/>
-        </w:rPr>
-      </w:pPr>
-    </w:p>
-    <w:p>
-      <w:pPr>
-        <w:rPr>
-          <w:lang w:val="en-US" w:eastAsia="zh-CN"/>
-        </w:rPr>
-      </w:pPr>
-      <w:r>
-        <w:rPr>
-          <w:b/>
-          <w:bCs/>
-          <w:lang w:val="en-US" w:eastAsia="zh-CN"/>
-        </w:rPr>
-        <w:t>Response:</w:t>
-      </w:r>
-      <w:r>
-        <w:rPr>
-          <w:b/>
-          <w:bCs/>
-          <w:lang w:val="en-US" w:eastAsia="zh-CN"/>
-        </w:rPr>
         <w:t xml:space="preserve"> </w:t>
       </w:r>
       <w:r>
         <w:rPr>
           <w:lang w:val="en-US" w:eastAsia="zh-CN"/>
         </w:rPr>
-        <w:t>To address the first question mentioned by the referee, we followed the referee’s suggestions and examined the posterior coverage of the proposed approximate method (as well as the Mean Square Error) on a set of independent replications. At the same time, we also compared the posterior estimates of the proposed method with those obtained with an equivalent MCMC method, both in the two simulation studies and in the real data analyses</w:t>
+        <w:t xml:space="preserve">To address the first question mentioned by the referee, we followed the referee’s suggestions and examined the posterior coverage of the proposed approximate method (as well as the Mean Square Error) on a set of independent replications. At the same time, we also compared the posterior estimates of the proposed method with those obtained with an equivalent MCMC method, both in the two simulation studies and in the real data </w:t>
+      </w:r>
+      <w:commentRangeStart w:id="10"/>
+      <w:r>
+        <w:rPr>
+          <w:lang w:val="en-US" w:eastAsia="zh-CN"/>
+        </w:rPr>
+        <w:t>analyses</w:t>
+      </w:r>
+      <w:commentRangeEnd w:id="10"/>
+      <w:r>
+        <w:rPr>
+          <w:rStyle w:val="CommentReference"/>
+          <w:rFonts w:asciiTheme="minorHAnsi" w:eastAsiaTheme="minorHAnsi" w:hAnsiTheme="minorHAnsi" w:cstheme="minorBidi"/>
+          <w:lang w:val="en-CA"/>
+        </w:rPr>
+        <w:commentReference w:id="10"/>
       </w:r>
       <w:r>
         <w:rPr>
@@ -1847,6 +1869,7 @@
         </w:rPr>
         <w:t xml:space="preserve">. </w:t>
       </w:r>
+      <w:commentRangeStart w:id="11"/>
       <w:r>
         <w:rPr>
           <w:lang w:val="en-US" w:eastAsia="zh-CN"/>
@@ -1859,31 +1882,48 @@
         </w:rPr>
         <w:t xml:space="preserve"> </w:t>
       </w:r>
-      <w:r>
-        <w:rPr>
-          <w:lang w:val="en-US" w:eastAsia="zh-CN"/>
-        </w:rPr>
-        <w:t>Also, as the referee has mentioned, we have now provided the simulation results under various settings (</w:t>
-      </w:r>
-      <w:proofErr w:type="gramStart"/>
-      <w:r>
-        <w:rPr>
-          <w:lang w:val="en-US" w:eastAsia="zh-CN"/>
-        </w:rPr>
-        <w:t>e.g.</w:t>
-      </w:r>
-      <w:proofErr w:type="gramEnd"/>
-      <w:r>
-        <w:rPr>
-          <w:lang w:val="en-US" w:eastAsia="zh-CN"/>
-        </w:rPr>
-        <w:t xml:space="preserve"> settings where the smoothness of baseline hazard is at different levels, settings where the sparsity of frailties is at different levels).</w:t>
-      </w:r>
-      <w:r>
-        <w:rPr>
-          <w:lang w:val="en-US" w:eastAsia="zh-CN"/>
-        </w:rPr>
-        <w:t xml:space="preserve"> The advantages of the proposed method are shown both in the smaller MSE and in the posterior coverage rates closer to the nominal levels. These changes are reflected in the revised section 4 (page 9-14).</w:t>
+      <w:commentRangeEnd w:id="11"/>
+      <w:r>
+        <w:rPr>
+          <w:rStyle w:val="CommentReference"/>
+          <w:rFonts w:asciiTheme="minorHAnsi" w:eastAsiaTheme="minorHAnsi" w:hAnsiTheme="minorHAnsi" w:cstheme="minorBidi"/>
+          <w:lang w:val="en-CA"/>
+        </w:rPr>
+        <w:commentReference w:id="11"/>
+      </w:r>
+      <w:r>
+        <w:rPr>
+          <w:lang w:val="en-US" w:eastAsia="zh-CN"/>
+        </w:rPr>
+        <w:t>Also, as the referee has mentioned, we have now provided the simulation results under various settings (e.g. settings where the smoothness of baseline hazard is at different levels, settings where the sparsity of frailties is at different levels).</w:t>
+      </w:r>
+      <w:r>
+        <w:rPr>
+          <w:lang w:val="en-US" w:eastAsia="zh-CN"/>
+        </w:rPr>
+        <w:t xml:space="preserve"> The advantages of the proposed method are shown both in the smaller MSE and in the posterior coverage rates closer to the nominal levels. These changes are reflected in the revised section 4 (page 9-</w:t>
+      </w:r>
+      <w:commentRangeStart w:id="12"/>
+      <w:r>
+        <w:rPr>
+          <w:lang w:val="en-US" w:eastAsia="zh-CN"/>
+        </w:rPr>
+        <w:t>14</w:t>
+      </w:r>
+      <w:commentRangeEnd w:id="12"/>
+      <w:r>
+        <w:rPr>
+          <w:rStyle w:val="CommentReference"/>
+          <w:rFonts w:asciiTheme="minorHAnsi" w:eastAsiaTheme="minorHAnsi" w:hAnsiTheme="minorHAnsi" w:cstheme="minorBidi"/>
+          <w:lang w:val="en-CA"/>
+        </w:rPr>
+        <w:commentReference w:id="12"/>
+      </w:r>
+      <w:r>
+        <w:rPr>
+          <w:lang w:val="en-US" w:eastAsia="zh-CN"/>
+        </w:rPr>
+        <w:t>).</w:t>
       </w:r>
     </w:p>
     <w:p>
@@ -1901,8 +1941,8 @@
       </w:pPr>
     </w:p>
     <w:sectPr>
-      <w:headerReference w:type="first" r:id="rId8"/>
-      <w:footerReference w:type="first" r:id="rId9"/>
+      <w:headerReference w:type="first" r:id="rId12"/>
+      <w:footerReference w:type="first" r:id="rId13"/>
       <w:type w:val="continuous"/>
       <w:pgSz w:w="12240" w:h="15840"/>
       <w:pgMar w:top="1440" w:right="1440" w:bottom="1440" w:left="1440" w:header="720" w:footer="720" w:gutter="0"/>
@@ -1912,6 +1952,244 @@
     </w:sectPr>
   </w:body>
 </w:document>
+</file>
+
+<file path=word/comments.xml><?xml version="1.0" encoding="utf-8"?>
+<w:comments xmlns:wpc="http://schemas.microsoft.com/office/word/2010/wordprocessingCanvas" xmlns:cx="http://schemas.microsoft.com/office/drawing/2014/chartex" xmlns:cx1="http://schemas.microsoft.com/office/drawing/2015/9/8/chartex" xmlns:cx2="http://schemas.microsoft.com/office/drawing/2015/10/21/chartex" xmlns:cx3="http://schemas.microsoft.com/office/drawing/2016/5/9/chartex" xmlns:cx4="http://schemas.microsoft.com/office/drawing/2016/5/10/chartex" xmlns:cx5="http://schemas.microsoft.com/office/drawing/2016/5/11/chartex" xmlns:cx6="http://schemas.microsoft.com/office/drawing/2016/5/12/chartex" xmlns:cx7="http://schemas.microsoft.com/office/drawing/2016/5/13/chartex" xmlns:cx8="http://schemas.microsoft.com/office/drawing/2016/5/14/chartex" xmlns:mc="http://schemas.openxmlformats.org/markup-compatibility/2006" xmlns:aink="http://schemas.microsoft.com/office/drawing/2016/ink" xmlns:am3d="http://schemas.microsoft.com/office/drawing/2017/model3d" xmlns:o="urn:schemas-microsoft-com:office:office" xmlns:r="http://schemas.openxmlformats.org/officeDocument/2006/relationships" xmlns:m="http://schemas.openxmlformats.org/officeDocument/2006/math" xmlns:v="urn:schemas-microsoft-com:vml" xmlns:wp14="http://schemas.microsoft.com/office/word/2010/wordprocessingDrawing" xmlns:wp="http://schemas.openxmlformats.org/drawingml/2006/wordprocessingDrawing" xmlns:w10="urn:schemas-microsoft-com:office:word" xmlns:w="http://schemas.openxmlformats.org/wordprocessingml/2006/main" xmlns:w14="http://schemas.microsoft.com/office/word/2010/wordml" xmlns:w15="http://schemas.microsoft.com/office/word/2012/wordml" xmlns:w16cex="http://schemas.microsoft.com/office/word/2018/wordml/cex" xmlns:w16cid="http://schemas.microsoft.com/office/word/2016/wordml/cid" xmlns:w16="http://schemas.microsoft.com/office/word/2018/wordml" xmlns:w16se="http://schemas.microsoft.com/office/word/2015/wordml/symex" xmlns:wpg="http://schemas.microsoft.com/office/word/2010/wordprocessingGroup" xmlns:wpi="http://schemas.microsoft.com/office/word/2010/wordprocessingInk" xmlns:wne="http://schemas.microsoft.com/office/word/2006/wordml" xmlns:wps="http://schemas.microsoft.com/office/word/2010/wordprocessingShape" mc:Ignorable="w14 w15 w16se w16cid w16 w16cex wp14">
+  <w:comment w:id="0" w:author="Alexander Stringer" w:date="2021-07-06T15:10:00Z" w:initials="AS">
+    <w:p>
+      <w:pPr>
+        <w:pStyle w:val="CommentText"/>
+      </w:pPr>
+      <w:r>
+        <w:rPr>
+          <w:rStyle w:val="CommentReference"/>
+        </w:rPr>
+        <w:annotationRef/>
+      </w:r>
+      <w:r>
+        <w:t xml:space="preserve">This minimizes our contributions. It sounds like it was a big rewrite with minimal methodological changes, which is actually the opposite of what they asked for haha. </w:t>
+      </w:r>
+      <w:r>
+        <w:t>I would</w:t>
+      </w:r>
+      <w:r>
+        <w:t>n’t mention the rewrite and instead briefly mention that we use state of the art computing strategies based on adaptive quadrature and automatic differentiation.</w:t>
+      </w:r>
+    </w:p>
+  </w:comment>
+  <w:comment w:id="1" w:author="Alexander Stringer" w:date="2021-07-06T15:12:00Z" w:initials="AS">
+    <w:p>
+      <w:pPr>
+        <w:pStyle w:val="CommentText"/>
+      </w:pPr>
+      <w:r>
+        <w:rPr>
+          <w:rStyle w:val="CommentReference"/>
+        </w:rPr>
+        <w:annotationRef/>
+      </w:r>
+      <w:r>
+        <w:t>…and INLA, right?</w:t>
+      </w:r>
+    </w:p>
+  </w:comment>
+  <w:comment w:id="4" w:author="Alexander Stringer" w:date="2021-07-06T15:13:00Z" w:initials="AS">
+    <w:p>
+      <w:pPr>
+        <w:pStyle w:val="CommentText"/>
+      </w:pPr>
+      <w:r>
+        <w:rPr>
+          <w:rStyle w:val="CommentReference"/>
+        </w:rPr>
+        <w:annotationRef/>
+      </w:r>
+      <w:r>
+        <w:t>Don’t say “but”! This makes it sound like we are disagreeing, which we are not. It is very important to show them that we listened to their concerns and used them to improve the manuscript. This paragraph should be about 1/3 of the length it currently is, and ONLY contain statements pertaining specifically to how we used the editors’ comments to improve the paper. It’s not a rebuttal or a discussion of any kind!</w:t>
+      </w:r>
+    </w:p>
+  </w:comment>
+  <w:comment w:id="5" w:author="Alexander Stringer" w:date="2021-07-06T15:15:00Z" w:initials="AS">
+    <w:p>
+      <w:pPr>
+        <w:pStyle w:val="CommentText"/>
+      </w:pPr>
+      <w:r>
+        <w:rPr>
+          <w:rStyle w:val="CommentReference"/>
+        </w:rPr>
+        <w:annotationRef/>
+      </w:r>
+      <w:r>
+        <w:t>Good! This is the type of phrasing and attitude to use throughout, especially with the editor above ;)</w:t>
+      </w:r>
+    </w:p>
+  </w:comment>
+  <w:comment w:id="6" w:author="Alexander Stringer" w:date="2021-07-06T15:16:00Z" w:initials="AS">
+    <w:p>
+      <w:pPr>
+        <w:pStyle w:val="CommentText"/>
+      </w:pPr>
+      <w:r>
+        <w:rPr>
+          <w:rStyle w:val="CommentReference"/>
+        </w:rPr>
+        <w:annotationRef/>
+      </w:r>
+      <w:r>
+        <w:t>This paragraph is excellent: you say “your comments were helpful” and then “here is where you can find our improvements to the paper”. Perfect.</w:t>
+      </w:r>
+    </w:p>
+  </w:comment>
+  <w:comment w:id="7" w:author="Alexander Stringer" w:date="2021-07-06T15:17:00Z" w:initials="AS">
+    <w:p>
+      <w:pPr>
+        <w:pStyle w:val="CommentText"/>
+      </w:pPr>
+      <w:r>
+        <w:rPr>
+          <w:rStyle w:val="CommentReference"/>
+        </w:rPr>
+        <w:annotationRef/>
+      </w:r>
+      <w:r>
+        <w:t>Rephrase. Emphasize what we changed, not what we kept the same.</w:t>
+      </w:r>
+      <w:r>
+        <w:t xml:space="preserve"> You added references and a discussion of the different types of predictors, so mention that, not that we decided to keep the actual definition the same. This way, you’re saying “I hear you and thank you”, and then showing an attempt to improve. If they don’t think it’s good enough they can comment again, but that’s a lot better than them thinking we aren’t taking them seriously.</w:t>
+      </w:r>
+    </w:p>
+  </w:comment>
+  <w:comment w:id="8" w:author="Alexander Stringer" w:date="2021-07-06T15:19:00Z" w:initials="AS">
+    <w:p>
+      <w:pPr>
+        <w:pStyle w:val="CommentText"/>
+      </w:pPr>
+      <w:r>
+        <w:rPr>
+          <w:rStyle w:val="CommentReference"/>
+        </w:rPr>
+        <w:annotationRef/>
+      </w:r>
+      <w:r>
+        <w:t>So the rest of this is good, just don’t phrase it as a disagreement. You say “we disagree” and then describe what we changed. So we don’t disagree, we agree! Lol</w:t>
+      </w:r>
+    </w:p>
+  </w:comment>
+  <w:comment w:id="9" w:author="Alexander Stringer" w:date="2021-07-06T15:20:00Z" w:initials="AS">
+    <w:p>
+      <w:pPr>
+        <w:pStyle w:val="CommentText"/>
+      </w:pPr>
+      <w:r>
+        <w:rPr>
+          <w:rStyle w:val="CommentReference"/>
+        </w:rPr>
+        <w:annotationRef/>
+      </w:r>
+      <w:r>
+        <w:t>Good, maybe one more short sentence illustrating how we went above and beyond their suggestion. It sounds like you just cited the paper they told you to cite, but in fact you did much more than that.</w:t>
+      </w:r>
+    </w:p>
+  </w:comment>
+  <w:comment w:id="10" w:author="Alexander Stringer" w:date="2021-07-06T15:20:00Z" w:initials="AS">
+    <w:p>
+      <w:pPr>
+        <w:pStyle w:val="CommentText"/>
+      </w:pPr>
+      <w:r>
+        <w:rPr>
+          <w:rStyle w:val="CommentReference"/>
+        </w:rPr>
+        <w:annotationRef/>
+      </w:r>
+      <w:r>
+        <w:t>Excellent.</w:t>
+      </w:r>
+    </w:p>
+  </w:comment>
+  <w:comment w:id="11" w:author="Alexander Stringer" w:date="2021-07-06T15:21:00Z" w:initials="AS">
+    <w:p>
+      <w:pPr>
+        <w:pStyle w:val="CommentText"/>
+      </w:pPr>
+      <w:r>
+        <w:rPr>
+          <w:rStyle w:val="CommentReference"/>
+        </w:rPr>
+        <w:annotationRef/>
+      </w:r>
+      <w:r>
+        <w:t>Too much detail, just punctuate the previous sentence with a section reference and move on.</w:t>
+      </w:r>
+    </w:p>
+  </w:comment>
+  <w:comment w:id="12" w:author="Alexander Stringer" w:date="2021-07-06T15:21:00Z" w:initials="AS">
+    <w:p>
+      <w:pPr>
+        <w:pStyle w:val="CommentText"/>
+      </w:pPr>
+      <w:r>
+        <w:rPr>
+          <w:rStyle w:val="CommentReference"/>
+        </w:rPr>
+        <w:annotationRef/>
+      </w:r>
+      <w:r>
+        <w:t>Good, augment the above by removing specific details and replacing them with more specific section/page references for each claim.</w:t>
+      </w:r>
+    </w:p>
+  </w:comment>
+</w:comments>
+</file>
+
+<file path=word/commentsExtended.xml><?xml version="1.0" encoding="utf-8"?>
+<w15:commentsEx xmlns:wpc="http://schemas.microsoft.com/office/word/2010/wordprocessingCanvas" xmlns:cx="http://schemas.microsoft.com/office/drawing/2014/chartex" xmlns:cx1="http://schemas.microsoft.com/office/drawing/2015/9/8/chartex" xmlns:cx2="http://schemas.microsoft.com/office/drawing/2015/10/21/chartex" xmlns:cx3="http://schemas.microsoft.com/office/drawing/2016/5/9/chartex" xmlns:cx4="http://schemas.microsoft.com/office/drawing/2016/5/10/chartex" xmlns:cx5="http://schemas.microsoft.com/office/drawing/2016/5/11/chartex" xmlns:cx6="http://schemas.microsoft.com/office/drawing/2016/5/12/chartex" xmlns:cx7="http://schemas.microsoft.com/office/drawing/2016/5/13/chartex" xmlns:cx8="http://schemas.microsoft.com/office/drawing/2016/5/14/chartex" xmlns:mc="http://schemas.openxmlformats.org/markup-compatibility/2006" xmlns:aink="http://schemas.microsoft.com/office/drawing/2016/ink" xmlns:am3d="http://schemas.microsoft.com/office/drawing/2017/model3d" xmlns:o="urn:schemas-microsoft-com:office:office" xmlns:r="http://schemas.openxmlformats.org/officeDocument/2006/relationships" xmlns:m="http://schemas.openxmlformats.org/officeDocument/2006/math" xmlns:v="urn:schemas-microsoft-com:vml" xmlns:wp14="http://schemas.microsoft.com/office/word/2010/wordprocessingDrawing" xmlns:wp="http://schemas.openxmlformats.org/drawingml/2006/wordprocessingDrawing" xmlns:w10="urn:schemas-microsoft-com:office:word" xmlns:w="http://schemas.openxmlformats.org/wordprocessingml/2006/main" xmlns:w14="http://schemas.microsoft.com/office/word/2010/wordml" xmlns:w15="http://schemas.microsoft.com/office/word/2012/wordml" xmlns:w16cex="http://schemas.microsoft.com/office/word/2018/wordml/cex" xmlns:w16cid="http://schemas.microsoft.com/office/word/2016/wordml/cid" xmlns:w16="http://schemas.microsoft.com/office/word/2018/wordml" xmlns:w16se="http://schemas.microsoft.com/office/word/2015/wordml/symex" xmlns:wpg="http://schemas.microsoft.com/office/word/2010/wordprocessingGroup" xmlns:wpi="http://schemas.microsoft.com/office/word/2010/wordprocessingInk" xmlns:wne="http://schemas.microsoft.com/office/word/2006/wordml" xmlns:wps="http://schemas.microsoft.com/office/word/2010/wordprocessingShape" mc:Ignorable="w14 w15 w16se w16cid w16 w16cex wp14">
+  <w15:commentEx w15:paraId="32DD4F7F" w15:done="0"/>
+  <w15:commentEx w15:paraId="276D84E1" w15:done="0"/>
+  <w15:commentEx w15:paraId="720CEE85" w15:done="0"/>
+  <w15:commentEx w15:paraId="7ED476D8" w15:done="0"/>
+  <w15:commentEx w15:paraId="1C030512" w15:done="0"/>
+  <w15:commentEx w15:paraId="1A4B6717" w15:done="0"/>
+  <w15:commentEx w15:paraId="115E5692" w15:done="0"/>
+  <w15:commentEx w15:paraId="7DD7EDD5" w15:done="0"/>
+  <w15:commentEx w15:paraId="24BD4CE3" w15:done="0"/>
+  <w15:commentEx w15:paraId="368FE936" w15:done="0"/>
+  <w15:commentEx w15:paraId="011BB8B6" w15:done="0"/>
+</w15:commentsEx>
+</file>
+
+<file path=word/commentsExtensible.xml><?xml version="1.0" encoding="utf-8"?>
+<w16cex:commentsExtensible xmlns:wpc="http://schemas.microsoft.com/office/word/2010/wordprocessingCanvas" xmlns:cx="http://schemas.microsoft.com/office/drawing/2014/chartex" xmlns:cx1="http://schemas.microsoft.com/office/drawing/2015/9/8/chartex" xmlns:cx2="http://schemas.microsoft.com/office/drawing/2015/10/21/chartex" xmlns:cx3="http://schemas.microsoft.com/office/drawing/2016/5/9/chartex" xmlns:cx4="http://schemas.microsoft.com/office/drawing/2016/5/10/chartex" xmlns:cx5="http://schemas.microsoft.com/office/drawing/2016/5/11/chartex" xmlns:cx6="http://schemas.microsoft.com/office/drawing/2016/5/12/chartex" xmlns:cx7="http://schemas.microsoft.com/office/drawing/2016/5/13/chartex" xmlns:cx8="http://schemas.microsoft.com/office/drawing/2016/5/14/chartex" xmlns:mc="http://schemas.openxmlformats.org/markup-compatibility/2006" xmlns:aink="http://schemas.microsoft.com/office/drawing/2016/ink" xmlns:am3d="http://schemas.microsoft.com/office/drawing/2017/model3d" xmlns:o="urn:schemas-microsoft-com:office:office" xmlns:r="http://schemas.openxmlformats.org/officeDocument/2006/relationships" xmlns:m="http://schemas.openxmlformats.org/officeDocument/2006/math" xmlns:v="urn:schemas-microsoft-com:vml" xmlns:wp14="http://schemas.microsoft.com/office/word/2010/wordprocessingDrawing" xmlns:wp="http://schemas.openxmlformats.org/drawingml/2006/wordprocessingDrawing" xmlns:w10="urn:schemas-microsoft-com:office:word" xmlns:w="http://schemas.openxmlformats.org/wordprocessingml/2006/main" xmlns:w14="http://schemas.microsoft.com/office/word/2010/wordml" xmlns:w15="http://schemas.microsoft.com/office/word/2012/wordml" xmlns:w16cex="http://schemas.microsoft.com/office/word/2018/wordml/cex" xmlns:w16cid="http://schemas.microsoft.com/office/word/2016/wordml/cid" xmlns:w16="http://schemas.microsoft.com/office/word/2018/wordml" xmlns:w16se="http://schemas.microsoft.com/office/word/2015/wordml/symex" xmlns:wpg="http://schemas.microsoft.com/office/word/2010/wordprocessingGroup" xmlns:wpi="http://schemas.microsoft.com/office/word/2010/wordprocessingInk" xmlns:wne="http://schemas.microsoft.com/office/word/2006/wordml" xmlns:wps="http://schemas.microsoft.com/office/word/2010/wordprocessingShape" mc:Ignorable="w14 w15 w16se w16cid w16 w16cex wp14">
+  <w16cex:commentExtensible w16cex:durableId="248EF0E5" w16cex:dateUtc="2021-07-06T19:10:00Z"/>
+  <w16cex:commentExtensible w16cex:durableId="248EF14C" w16cex:dateUtc="2021-07-06T19:12:00Z"/>
+  <w16cex:commentExtensible w16cex:durableId="248EF196" w16cex:dateUtc="2021-07-06T19:13:00Z"/>
+  <w16cex:commentExtensible w16cex:durableId="248EF20B" w16cex:dateUtc="2021-07-06T19:15:00Z"/>
+  <w16cex:commentExtensible w16cex:durableId="248EF25B" w16cex:dateUtc="2021-07-06T19:16:00Z"/>
+  <w16cex:commentExtensible w16cex:durableId="248EF281" w16cex:dateUtc="2021-07-06T19:17:00Z"/>
+  <w16cex:commentExtensible w16cex:durableId="248EF303" w16cex:dateUtc="2021-07-06T19:19:00Z"/>
+  <w16cex:commentExtensible w16cex:durableId="248EF329" w16cex:dateUtc="2021-07-06T19:20:00Z"/>
+  <w16cex:commentExtensible w16cex:durableId="248EF35A" w16cex:dateUtc="2021-07-06T19:20:00Z"/>
+  <w16cex:commentExtensible w16cex:durableId="248EF367" w16cex:dateUtc="2021-07-06T19:21:00Z"/>
+  <w16cex:commentExtensible w16cex:durableId="248EF383" w16cex:dateUtc="2021-07-06T19:21:00Z"/>
+</w16cex:commentsExtensible>
+</file>
+
+<file path=word/commentsIds.xml><?xml version="1.0" encoding="utf-8"?>
+<w16cid:commentsIds xmlns:wpc="http://schemas.microsoft.com/office/word/2010/wordprocessingCanvas" xmlns:cx="http://schemas.microsoft.com/office/drawing/2014/chartex" xmlns:cx1="http://schemas.microsoft.com/office/drawing/2015/9/8/chartex" xmlns:cx2="http://schemas.microsoft.com/office/drawing/2015/10/21/chartex" xmlns:cx3="http://schemas.microsoft.com/office/drawing/2016/5/9/chartex" xmlns:cx4="http://schemas.microsoft.com/office/drawing/2016/5/10/chartex" xmlns:cx5="http://schemas.microsoft.com/office/drawing/2016/5/11/chartex" xmlns:cx6="http://schemas.microsoft.com/office/drawing/2016/5/12/chartex" xmlns:cx7="http://schemas.microsoft.com/office/drawing/2016/5/13/chartex" xmlns:cx8="http://schemas.microsoft.com/office/drawing/2016/5/14/chartex" xmlns:mc="http://schemas.openxmlformats.org/markup-compatibility/2006" xmlns:aink="http://schemas.microsoft.com/office/drawing/2016/ink" xmlns:am3d="http://schemas.microsoft.com/office/drawing/2017/model3d" xmlns:o="urn:schemas-microsoft-com:office:office" xmlns:r="http://schemas.openxmlformats.org/officeDocument/2006/relationships" xmlns:m="http://schemas.openxmlformats.org/officeDocument/2006/math" xmlns:v="urn:schemas-microsoft-com:vml" xmlns:wp14="http://schemas.microsoft.com/office/word/2010/wordprocessingDrawing" xmlns:wp="http://schemas.openxmlformats.org/drawingml/2006/wordprocessingDrawing" xmlns:w10="urn:schemas-microsoft-com:office:word" xmlns:w="http://schemas.openxmlformats.org/wordprocessingml/2006/main" xmlns:w14="http://schemas.microsoft.com/office/word/2010/wordml" xmlns:w15="http://schemas.microsoft.com/office/word/2012/wordml" xmlns:w16cex="http://schemas.microsoft.com/office/word/2018/wordml/cex" xmlns:w16cid="http://schemas.microsoft.com/office/word/2016/wordml/cid" xmlns:w16="http://schemas.microsoft.com/office/word/2018/wordml" xmlns:w16se="http://schemas.microsoft.com/office/word/2015/wordml/symex" xmlns:wpg="http://schemas.microsoft.com/office/word/2010/wordprocessingGroup" xmlns:wpi="http://schemas.microsoft.com/office/word/2010/wordprocessingInk" xmlns:wne="http://schemas.microsoft.com/office/word/2006/wordml" xmlns:wps="http://schemas.microsoft.com/office/word/2010/wordprocessingShape" mc:Ignorable="w14 w15 w16se w16cid w16 w16cex wp14">
+  <w16cid:commentId w16cid:paraId="32DD4F7F" w16cid:durableId="248EF0E5"/>
+  <w16cid:commentId w16cid:paraId="276D84E1" w16cid:durableId="248EF14C"/>
+  <w16cid:commentId w16cid:paraId="720CEE85" w16cid:durableId="248EF196"/>
+  <w16cid:commentId w16cid:paraId="7ED476D8" w16cid:durableId="248EF20B"/>
+  <w16cid:commentId w16cid:paraId="1C030512" w16cid:durableId="248EF25B"/>
+  <w16cid:commentId w16cid:paraId="1A4B6717" w16cid:durableId="248EF281"/>
+  <w16cid:commentId w16cid:paraId="115E5692" w16cid:durableId="248EF303"/>
+  <w16cid:commentId w16cid:paraId="7DD7EDD5" w16cid:durableId="248EF329"/>
+  <w16cid:commentId w16cid:paraId="24BD4CE3" w16cid:durableId="248EF35A"/>
+  <w16cid:commentId w16cid:paraId="368FE936" w16cid:durableId="248EF367"/>
+  <w16cid:commentId w16cid:paraId="011BB8B6" w16cid:durableId="248EF383"/>
+</w16cid:commentsIds>
 </file>
 
 <file path=word/endnotes.xml><?xml version="1.0" encoding="utf-8"?>
@@ -2204,6 +2482,14 @@
     <w:abstractNumId w:val="0"/>
   </w:num>
 </w:numbering>
+</file>
+
+<file path=word/people.xml><?xml version="1.0" encoding="utf-8"?>
+<w15:people xmlns:wpc="http://schemas.microsoft.com/office/word/2010/wordprocessingCanvas" xmlns:cx="http://schemas.microsoft.com/office/drawing/2014/chartex" xmlns:cx1="http://schemas.microsoft.com/office/drawing/2015/9/8/chartex" xmlns:cx2="http://schemas.microsoft.com/office/drawing/2015/10/21/chartex" xmlns:cx3="http://schemas.microsoft.com/office/drawing/2016/5/9/chartex" xmlns:cx4="http://schemas.microsoft.com/office/drawing/2016/5/10/chartex" xmlns:cx5="http://schemas.microsoft.com/office/drawing/2016/5/11/chartex" xmlns:cx6="http://schemas.microsoft.com/office/drawing/2016/5/12/chartex" xmlns:cx7="http://schemas.microsoft.com/office/drawing/2016/5/13/chartex" xmlns:cx8="http://schemas.microsoft.com/office/drawing/2016/5/14/chartex" xmlns:mc="http://schemas.openxmlformats.org/markup-compatibility/2006" xmlns:aink="http://schemas.microsoft.com/office/drawing/2016/ink" xmlns:am3d="http://schemas.microsoft.com/office/drawing/2017/model3d" xmlns:o="urn:schemas-microsoft-com:office:office" xmlns:r="http://schemas.openxmlformats.org/officeDocument/2006/relationships" xmlns:m="http://schemas.openxmlformats.org/officeDocument/2006/math" xmlns:v="urn:schemas-microsoft-com:vml" xmlns:wp14="http://schemas.microsoft.com/office/word/2010/wordprocessingDrawing" xmlns:wp="http://schemas.openxmlformats.org/drawingml/2006/wordprocessingDrawing" xmlns:w10="urn:schemas-microsoft-com:office:word" xmlns:w="http://schemas.openxmlformats.org/wordprocessingml/2006/main" xmlns:w14="http://schemas.microsoft.com/office/word/2010/wordml" xmlns:w15="http://schemas.microsoft.com/office/word/2012/wordml" xmlns:w16cex="http://schemas.microsoft.com/office/word/2018/wordml/cex" xmlns:w16cid="http://schemas.microsoft.com/office/word/2016/wordml/cid" xmlns:w16="http://schemas.microsoft.com/office/word/2018/wordml" xmlns:w16se="http://schemas.microsoft.com/office/word/2015/wordml/symex" xmlns:wpg="http://schemas.microsoft.com/office/word/2010/wordprocessingGroup" xmlns:wpi="http://schemas.microsoft.com/office/word/2010/wordprocessingInk" xmlns:wne="http://schemas.microsoft.com/office/word/2006/wordml" xmlns:wps="http://schemas.microsoft.com/office/word/2010/wordprocessingShape" mc:Ignorable="w14 w15 w16se w16cid w16 w16cex wp14">
+  <w15:person w15:author="Alexander Stringer">
+    <w15:presenceInfo w15:providerId="AD" w15:userId="S::alex.stringer@mail.utoronto.ca::b8218c9e-127e-4ea9-abbf-25cabcacfd9d"/>
+  </w15:person>
+</w15:people>
 </file>
 
 <file path=word/styles.xml><?xml version="1.0" encoding="utf-8"?>
@@ -2869,6 +3155,38 @@
     <w:basedOn w:val="DefaultParagraphFont"/>
     <w:rsid w:val="004E54CF"/>
   </w:style>
+  <w:style w:type="paragraph" w:styleId="CommentSubject">
+    <w:name w:val="annotation subject"/>
+    <w:basedOn w:val="CommentText"/>
+    <w:next w:val="CommentText"/>
+    <w:link w:val="CommentSubjectChar"/>
+    <w:uiPriority w:val="99"/>
+    <w:semiHidden/>
+    <w:unhideWhenUsed/>
+    <w:rsid w:val="0046575C"/>
+    <w:rPr>
+      <w:rFonts w:ascii="Times New Roman" w:eastAsia="Times New Roman" w:hAnsi="Times New Roman" w:cs="Times New Roman"/>
+      <w:b/>
+      <w:bCs/>
+      <w:lang w:val="en-GB"/>
+    </w:rPr>
+  </w:style>
+  <w:style w:type="character" w:customStyle="1" w:styleId="CommentSubjectChar">
+    <w:name w:val="Comment Subject Char"/>
+    <w:basedOn w:val="CommentTextChar"/>
+    <w:link w:val="CommentSubject"/>
+    <w:uiPriority w:val="99"/>
+    <w:semiHidden/>
+    <w:rsid w:val="0046575C"/>
+    <w:rPr>
+      <w:rFonts w:ascii="Times New Roman" w:eastAsia="Times New Roman" w:hAnsi="Times New Roman" w:cs="Times New Roman"/>
+      <w:b/>
+      <w:bCs/>
+      <w:sz w:val="20"/>
+      <w:szCs w:val="20"/>
+      <w:lang w:val="en-GB"/>
+    </w:rPr>
+  </w:style>
 </w:styles>
 </file>
 

</xml_diff>